<commit_message>
added resume templates feature and improved profile update
</commit_message>
<xml_diff>
--- a/src/backend/resume_templates/functional/functional0.docx
+++ b/src/backend/resume_templates/functional/functional0.docx
@@ -44,10 +44,11 @@
       </w:pPr>
       <w:r>
         <w:rPr>
-          <w:rFonts w:ascii="Carlito" w:hAnsi="Carlito"/>
-          <w:color w:val="111111"/>
-          <w:sz w:val="12"/>
-          <w:szCs w:val="12"/>
+          <w:rFonts w:eastAsia="Noto Serif CJK SC" w:cs="Lohit Devanagari"/>
+          <w:b/>
+          <w:bCs/>
+          <w:kern w:val="2"/>
+          <w:lang w:val="en-US" w:eastAsia="zh-CN" w:bidi="hi-IN"/>
         </w:rPr>
       </w:r>
     </w:p>
@@ -99,10 +100,8 @@
       </w:pPr>
       <w:r>
         <w:rPr>
-          <w:rFonts w:ascii="Carlito" w:hAnsi="Carlito"/>
-          <w:color w:val="1C1C1C"/>
-          <w:sz w:val="12"/>
-          <w:szCs w:val="12"/>
+          <w:b w:val="false"/>
+          <w:bCs w:val="false"/>
         </w:rPr>
       </w:r>
     </w:p>
@@ -241,9 +240,9 @@
                   <wp:posOffset>41910</wp:posOffset>
                 </wp:positionH>
                 <wp:positionV relativeFrom="paragraph">
-                  <wp:posOffset>107315</wp:posOffset>
+                  <wp:posOffset>107950</wp:posOffset>
                 </wp:positionV>
-                <wp:extent cx="6231255" cy="19050"/>
+                <wp:extent cx="6231890" cy="19685"/>
                 <wp:effectExtent l="0" t="0" r="0" b="0"/>
                 <wp:wrapNone/>
                 <wp:docPr id="1" name="Shape1"/>
@@ -254,7 +253,7 @@
                       <wps:spPr>
                         <a:xfrm flipV="1">
                           <a:off x="0" y="0"/>
-                          <a:ext cx="6230520" cy="18360"/>
+                          <a:ext cx="6231240" cy="17640"/>
                         </a:xfrm>
                         <a:prstGeom prst="line">
                           <a:avLst/>
@@ -280,7 +279,7 @@
           </mc:Choice>
           <mc:Fallback>
             <w:pict>
-              <v:line id="shape_0" from="3.3pt,8.45pt" to="493.85pt,9.85pt" ID="Shape1" stroked="t" style="position:absolute;flip:y">
+              <v:line id="shape_0" from="3.3pt,8.5pt" to="493.9pt,9.85pt" ID="Shape1" stroked="t" style="position:absolute;flip:y">
                 <v:stroke color="#383d3c" joinstyle="round" endcap="flat"/>
                 <v:fill o:detectmouseclick="t" on="false"/>
               </v:line>
@@ -356,18 +355,7 @@
           <w:sz w:val="32"/>
           <w:szCs w:val="32"/>
         </w:rPr>
-        <w:t xml:space="preserve">Skills </w:t>
-      </w:r>
-      <w:r>
-        <w:rPr>
-          <w:rFonts w:ascii="Carlito" w:hAnsi="Carlito"/>
-          <w:b/>
-          <w:bCs/>
-          <w:color w:val="111111"/>
-          <w:sz w:val="32"/>
-          <w:szCs w:val="32"/>
-        </w:rPr>
-        <w:t>Summary</w:t>
+        <w:t>Skills Summary</w:t>
       </w:r>
     </w:p>
     <w:p>
@@ -495,9 +483,9 @@
                   <wp:posOffset>41910</wp:posOffset>
                 </wp:positionH>
                 <wp:positionV relativeFrom="paragraph">
-                  <wp:posOffset>107315</wp:posOffset>
+                  <wp:posOffset>107950</wp:posOffset>
                 </wp:positionV>
-                <wp:extent cx="6231255" cy="19050"/>
+                <wp:extent cx="6231890" cy="19685"/>
                 <wp:effectExtent l="0" t="0" r="0" b="0"/>
                 <wp:wrapNone/>
                 <wp:docPr id="2" name="Shape1_0"/>
@@ -508,7 +496,7 @@
                       <wps:spPr>
                         <a:xfrm flipV="1">
                           <a:off x="0" y="0"/>
-                          <a:ext cx="6230520" cy="18360"/>
+                          <a:ext cx="6231240" cy="17640"/>
                         </a:xfrm>
                         <a:prstGeom prst="line">
                           <a:avLst/>
@@ -534,7 +522,7 @@
           </mc:Choice>
           <mc:Fallback>
             <w:pict>
-              <v:line id="shape_0" from="3.3pt,8.45pt" to="493.85pt,9.85pt" ID="Shape1_0" stroked="t" style="position:absolute;flip:y">
+              <v:line id="shape_0" from="3.3pt,8.5pt" to="493.9pt,9.85pt" ID="Shape1_0" stroked="t" style="position:absolute;flip:y">
                 <v:stroke color="#383d3c" joinstyle="round" endcap="flat"/>
                 <v:fill o:detectmouseclick="t" on="false"/>
               </v:line>
@@ -723,9 +711,9 @@
                   <wp:posOffset>41910</wp:posOffset>
                 </wp:positionH>
                 <wp:positionV relativeFrom="paragraph">
-                  <wp:posOffset>107315</wp:posOffset>
+                  <wp:posOffset>107950</wp:posOffset>
                 </wp:positionV>
-                <wp:extent cx="6231255" cy="19050"/>
+                <wp:extent cx="6231890" cy="19685"/>
                 <wp:effectExtent l="0" t="0" r="0" b="0"/>
                 <wp:wrapNone/>
                 <wp:docPr id="3" name="Shape1_2"/>
@@ -736,7 +724,7 @@
                       <wps:spPr>
                         <a:xfrm flipV="1">
                           <a:off x="0" y="0"/>
-                          <a:ext cx="6230520" cy="18360"/>
+                          <a:ext cx="6231240" cy="17640"/>
                         </a:xfrm>
                         <a:prstGeom prst="line">
                           <a:avLst/>
@@ -762,7 +750,7 @@
           </mc:Choice>
           <mc:Fallback>
             <w:pict>
-              <v:line id="shape_0" from="3.3pt,8.45pt" to="493.85pt,9.85pt" ID="Shape1_2" stroked="t" style="position:absolute;flip:y">
+              <v:line id="shape_0" from="3.3pt,8.5pt" to="493.9pt,9.85pt" ID="Shape1_2" stroked="t" style="position:absolute;flip:y">
                 <v:stroke color="#383d3c" joinstyle="round" endcap="flat"/>
                 <v:fill o:detectmouseclick="t" on="false"/>
               </v:line>
@@ -948,7 +936,43 @@
           <w:sz w:val="24"/>
           <w:szCs w:val="24"/>
         </w:rPr>
-        <w:t>{{ EDUCATION }}</w:t>
+        <w:t xml:space="preserve">{{ DEGREE }}, </w:t>
+      </w:r>
+      <w:r>
+        <w:rPr>
+          <w:rFonts w:ascii="Carlito" w:hAnsi="Carlito"/>
+          <w:color w:val="1C1C1C"/>
+          <w:sz w:val="24"/>
+          <w:szCs w:val="24"/>
+        </w:rPr>
+        <w:t xml:space="preserve">{{ </w:t>
+      </w:r>
+      <w:r>
+        <w:rPr>
+          <w:rFonts w:ascii="Carlito" w:hAnsi="Carlito"/>
+          <w:color w:val="1C1C1C"/>
+          <w:sz w:val="24"/>
+          <w:szCs w:val="24"/>
+        </w:rPr>
+        <w:t>STUDY</w:t>
+      </w:r>
+      <w:r>
+        <w:rPr>
+          <w:rFonts w:ascii="Carlito" w:hAnsi="Carlito"/>
+          <w:color w:val="1C1C1C"/>
+          <w:sz w:val="24"/>
+          <w:szCs w:val="24"/>
+        </w:rPr>
+        <w:t xml:space="preserve"> }}, </w:t>
+      </w:r>
+      <w:r>
+        <w:rPr>
+          <w:rFonts w:ascii="Carlito" w:hAnsi="Carlito"/>
+          <w:color w:val="1C1C1C"/>
+          <w:sz w:val="24"/>
+          <w:szCs w:val="24"/>
+        </w:rPr>
+        <w:t>{{ GRAD_YEAR}}</w:t>
       </w:r>
     </w:p>
     <w:p>
@@ -989,8 +1013,14 @@
       </w:pPr>
       <w:r>
         <w:rPr>
-          <w:sz w:val="24"/>
-          <w:szCs w:val="24"/>
+          <w:rFonts w:eastAsia="Noto Serif CJK SC" w:cs="Lohit Devanagari" w:ascii="Cambria" w:hAnsi="Cambria"/>
+          <w:b/>
+          <w:bCs/>
+          <w:color w:val="2A6099"/>
+          <w:kern w:val="2"/>
+          <w:sz w:val="32"/>
+          <w:szCs w:val="32"/>
+          <w:lang w:val="en-US" w:eastAsia="zh-CN" w:bidi="hi-IN"/>
         </w:rPr>
       </w:r>
     </w:p>

</xml_diff>

<commit_message>
added more fields to reformatting resume with field cleanups
</commit_message>
<xml_diff>
--- a/src/backend/resume_templates/functional/functional0.docx
+++ b/src/backend/resume_templates/functional/functional0.docx
@@ -73,7 +73,46 @@
           <w:szCs w:val="24"/>
           <w:lang w:val="en-US" w:eastAsia="zh-CN" w:bidi="hi-IN"/>
         </w:rPr>
-        <w:t>{{ ADDRESS }}</w:t>
+        <w:t xml:space="preserve">{{ </w:t>
+      </w:r>
+      <w:r>
+        <w:rPr>
+          <w:rFonts w:eastAsia="Noto Serif CJK SC" w:cs="Lohit Devanagari" w:ascii="Carlito" w:hAnsi="Carlito"/>
+          <w:b w:val="false"/>
+          <w:bCs w:val="false"/>
+          <w:color w:val="1C1C1C"/>
+          <w:kern w:val="2"/>
+          <w:sz w:val="24"/>
+          <w:szCs w:val="24"/>
+          <w:lang w:val="en-US" w:eastAsia="zh-CN" w:bidi="hi-IN"/>
+        </w:rPr>
+        <w:t>CITY</w:t>
+      </w:r>
+      <w:r>
+        <w:rPr>
+          <w:rFonts w:eastAsia="Noto Serif CJK SC" w:cs="Lohit Devanagari" w:ascii="Carlito" w:hAnsi="Carlito"/>
+          <w:b w:val="false"/>
+          <w:bCs w:val="false"/>
+          <w:color w:val="1C1C1C"/>
+          <w:kern w:val="2"/>
+          <w:sz w:val="24"/>
+          <w:szCs w:val="24"/>
+          <w:lang w:val="en-US" w:eastAsia="zh-CN" w:bidi="hi-IN"/>
+        </w:rPr>
+        <w:t xml:space="preserve"> }}, </w:t>
+      </w:r>
+      <w:r>
+        <w:rPr>
+          <w:rFonts w:eastAsia="Noto Serif CJK SC" w:cs="Lohit Devanagari" w:ascii="Carlito" w:hAnsi="Carlito"/>
+          <w:b w:val="false"/>
+          <w:bCs w:val="false"/>
+          <w:color w:val="1C1C1C"/>
+          <w:kern w:val="2"/>
+          <w:sz w:val="24"/>
+          <w:szCs w:val="24"/>
+          <w:lang w:val="en-US" w:eastAsia="zh-CN" w:bidi="hi-IN"/>
+        </w:rPr>
+        <w:t>{{ STATE }}</w:t>
       </w:r>
       <w:r>
         <w:rPr>
@@ -240,9 +279,9 @@
                   <wp:posOffset>41910</wp:posOffset>
                 </wp:positionH>
                 <wp:positionV relativeFrom="paragraph">
-                  <wp:posOffset>107950</wp:posOffset>
+                  <wp:posOffset>109220</wp:posOffset>
                 </wp:positionV>
-                <wp:extent cx="6231890" cy="19685"/>
+                <wp:extent cx="6232525" cy="20320"/>
                 <wp:effectExtent l="0" t="0" r="0" b="0"/>
                 <wp:wrapNone/>
                 <wp:docPr id="1" name="Shape1"/>
@@ -253,7 +292,7 @@
                       <wps:spPr>
                         <a:xfrm flipV="1">
                           <a:off x="0" y="0"/>
-                          <a:ext cx="6231240" cy="17640"/>
+                          <a:ext cx="6231960" cy="17280"/>
                         </a:xfrm>
                         <a:prstGeom prst="line">
                           <a:avLst/>
@@ -279,7 +318,7 @@
           </mc:Choice>
           <mc:Fallback>
             <w:pict>
-              <v:line id="shape_0" from="3.3pt,8.5pt" to="493.9pt,9.85pt" ID="Shape1" stroked="t" style="position:absolute;flip:y">
+              <v:line id="shape_0" from="3.3pt,8.6pt" to="493.95pt,9.9pt" ID="Shape1" stroked="t" style="position:absolute;flip:y">
                 <v:stroke color="#383d3c" joinstyle="round" endcap="flat"/>
                 <v:fill o:detectmouseclick="t" on="false"/>
               </v:line>
@@ -483,9 +522,9 @@
                   <wp:posOffset>41910</wp:posOffset>
                 </wp:positionH>
                 <wp:positionV relativeFrom="paragraph">
-                  <wp:posOffset>107950</wp:posOffset>
+                  <wp:posOffset>109220</wp:posOffset>
                 </wp:positionV>
-                <wp:extent cx="6231890" cy="19685"/>
+                <wp:extent cx="6232525" cy="20320"/>
                 <wp:effectExtent l="0" t="0" r="0" b="0"/>
                 <wp:wrapNone/>
                 <wp:docPr id="2" name="Shape1_0"/>
@@ -496,7 +535,7 @@
                       <wps:spPr>
                         <a:xfrm flipV="1">
                           <a:off x="0" y="0"/>
-                          <a:ext cx="6231240" cy="17640"/>
+                          <a:ext cx="6231960" cy="17280"/>
                         </a:xfrm>
                         <a:prstGeom prst="line">
                           <a:avLst/>
@@ -522,7 +561,7 @@
           </mc:Choice>
           <mc:Fallback>
             <w:pict>
-              <v:line id="shape_0" from="3.3pt,8.5pt" to="493.9pt,9.85pt" ID="Shape1_0" stroked="t" style="position:absolute;flip:y">
+              <v:line id="shape_0" from="3.3pt,8.6pt" to="493.95pt,9.9pt" ID="Shape1_0" stroked="t" style="position:absolute;flip:y">
                 <v:stroke color="#383d3c" joinstyle="round" endcap="flat"/>
                 <v:fill o:detectmouseclick="t" on="false"/>
               </v:line>
@@ -599,6 +638,30 @@
           <w:szCs w:val="32"/>
         </w:rPr>
         <w:t>Professional Accomplishments</w:t>
+      </w:r>
+    </w:p>
+    <w:p>
+      <w:pPr>
+        <w:pStyle w:val="Normal"/>
+        <w:bidi w:val="0"/>
+        <w:jc w:val="left"/>
+        <w:rPr>
+          <w:rFonts w:ascii="Carlito" w:hAnsi="Carlito"/>
+          <w:b/>
+          <w:b/>
+          <w:bCs/>
+          <w:sz w:val="32"/>
+          <w:szCs w:val="32"/>
+        </w:rPr>
+      </w:pPr>
+      <w:r>
+        <w:rPr>
+          <w:rFonts w:ascii="Carlito" w:hAnsi="Carlito"/>
+          <w:b/>
+          <w:bCs/>
+          <w:sz w:val="32"/>
+          <w:szCs w:val="32"/>
+        </w:rPr>
       </w:r>
     </w:p>
     <w:p>
@@ -711,9 +774,9 @@
                   <wp:posOffset>41910</wp:posOffset>
                 </wp:positionH>
                 <wp:positionV relativeFrom="paragraph">
-                  <wp:posOffset>107950</wp:posOffset>
+                  <wp:posOffset>109220</wp:posOffset>
                 </wp:positionV>
-                <wp:extent cx="6231890" cy="19685"/>
+                <wp:extent cx="6232525" cy="20320"/>
                 <wp:effectExtent l="0" t="0" r="0" b="0"/>
                 <wp:wrapNone/>
                 <wp:docPr id="3" name="Shape1_2"/>
@@ -724,7 +787,7 @@
                       <wps:spPr>
                         <a:xfrm flipV="1">
                           <a:off x="0" y="0"/>
-                          <a:ext cx="6231240" cy="17640"/>
+                          <a:ext cx="6231960" cy="17280"/>
                         </a:xfrm>
                         <a:prstGeom prst="line">
                           <a:avLst/>
@@ -750,7 +813,7 @@
           </mc:Choice>
           <mc:Fallback>
             <w:pict>
-              <v:line id="shape_0" from="3.3pt,8.5pt" to="493.9pt,9.85pt" ID="Shape1_2" stroked="t" style="position:absolute;flip:y">
+              <v:line id="shape_0" from="3.3pt,8.6pt" to="493.95pt,9.9pt" ID="Shape1_2" stroked="t" style="position:absolute;flip:y">
                 <v:stroke color="#383d3c" joinstyle="round" endcap="flat"/>
                 <v:fill o:detectmouseclick="t" on="false"/>
               </v:line>
@@ -846,7 +909,258 @@
           <w:sz w:val="24"/>
           <w:szCs w:val="24"/>
         </w:rPr>
-        <w:t>{{ WORK_HISTORY }}</w:t>
+        <w:t xml:space="preserve">{% for </w:t>
+      </w:r>
+      <w:r>
+        <w:rPr>
+          <w:rFonts w:ascii="Carlito" w:hAnsi="Carlito"/>
+          <w:b w:val="false"/>
+          <w:bCs w:val="false"/>
+          <w:color w:val="1C1C1C"/>
+          <w:sz w:val="24"/>
+          <w:szCs w:val="24"/>
+        </w:rPr>
+        <w:t>work</w:t>
+      </w:r>
+      <w:r>
+        <w:rPr>
+          <w:rFonts w:ascii="Carlito" w:hAnsi="Carlito"/>
+          <w:b w:val="false"/>
+          <w:bCs w:val="false"/>
+          <w:color w:val="1C1C1C"/>
+          <w:sz w:val="24"/>
+          <w:szCs w:val="24"/>
+        </w:rPr>
+        <w:t xml:space="preserve"> in </w:t>
+      </w:r>
+      <w:r>
+        <w:rPr>
+          <w:rFonts w:ascii="Carlito" w:hAnsi="Carlito"/>
+          <w:b w:val="false"/>
+          <w:bCs w:val="false"/>
+          <w:color w:val="1C1C1C"/>
+          <w:sz w:val="24"/>
+          <w:szCs w:val="24"/>
+        </w:rPr>
+        <w:t>WORK_EXPERIENCE</w:t>
+      </w:r>
+      <w:r>
+        <w:rPr>
+          <w:rFonts w:ascii="Carlito" w:hAnsi="Carlito"/>
+          <w:b w:val="false"/>
+          <w:bCs w:val="false"/>
+          <w:color w:val="1C1C1C"/>
+          <w:sz w:val="24"/>
+          <w:szCs w:val="24"/>
+        </w:rPr>
+        <w:t xml:space="preserve"> %} </w:t>
+      </w:r>
+    </w:p>
+    <w:p>
+      <w:pPr>
+        <w:pStyle w:val="Normal"/>
+        <w:bidi w:val="0"/>
+        <w:jc w:val="left"/>
+        <w:rPr>
+          <w:rFonts w:ascii="Carlito" w:hAnsi="Carlito"/>
+          <w:color w:val="1C1C1C"/>
+        </w:rPr>
+      </w:pPr>
+      <w:r>
+        <w:rPr>
+          <w:rFonts w:ascii="Carlito" w:hAnsi="Carlito"/>
+          <w:b w:val="false"/>
+          <w:bCs w:val="false"/>
+          <w:color w:val="1C1C1C"/>
+          <w:sz w:val="24"/>
+          <w:szCs w:val="24"/>
+        </w:rPr>
+        <w:t xml:space="preserve">{{ </w:t>
+      </w:r>
+      <w:r>
+        <w:rPr>
+          <w:rFonts w:ascii="Carlito" w:hAnsi="Carlito"/>
+          <w:b w:val="false"/>
+          <w:bCs w:val="false"/>
+          <w:color w:val="1C1C1C"/>
+          <w:sz w:val="24"/>
+          <w:szCs w:val="24"/>
+        </w:rPr>
+        <w:t>work</w:t>
+      </w:r>
+      <w:r>
+        <w:rPr>
+          <w:rFonts w:ascii="Carlito" w:hAnsi="Carlito"/>
+          <w:b w:val="false"/>
+          <w:bCs w:val="false"/>
+          <w:color w:val="1C1C1C"/>
+          <w:sz w:val="24"/>
+          <w:szCs w:val="24"/>
+        </w:rPr>
+        <w:t>.</w:t>
+      </w:r>
+      <w:r>
+        <w:rPr>
+          <w:rFonts w:ascii="Carlito" w:hAnsi="Carlito"/>
+          <w:b w:val="false"/>
+          <w:bCs w:val="false"/>
+          <w:color w:val="1C1C1C"/>
+          <w:sz w:val="24"/>
+          <w:szCs w:val="24"/>
+        </w:rPr>
+        <w:t>job_title</w:t>
+      </w:r>
+      <w:r>
+        <w:rPr>
+          <w:rFonts w:ascii="Carlito" w:hAnsi="Carlito"/>
+          <w:b w:val="false"/>
+          <w:bCs w:val="false"/>
+          <w:color w:val="1C1C1C"/>
+          <w:sz w:val="24"/>
+          <w:szCs w:val="24"/>
+        </w:rPr>
+        <w:t xml:space="preserve"> }} - {{ </w:t>
+      </w:r>
+      <w:r>
+        <w:rPr>
+          <w:rFonts w:ascii="Carlito" w:hAnsi="Carlito"/>
+          <w:b w:val="false"/>
+          <w:bCs w:val="false"/>
+          <w:color w:val="1C1C1C"/>
+          <w:sz w:val="24"/>
+          <w:szCs w:val="24"/>
+        </w:rPr>
+        <w:t>work</w:t>
+      </w:r>
+      <w:r>
+        <w:rPr>
+          <w:rFonts w:ascii="Carlito" w:hAnsi="Carlito"/>
+          <w:b w:val="false"/>
+          <w:bCs w:val="false"/>
+          <w:color w:val="1C1C1C"/>
+          <w:sz w:val="24"/>
+          <w:szCs w:val="24"/>
+        </w:rPr>
+        <w:t>.</w:t>
+      </w:r>
+      <w:r>
+        <w:rPr>
+          <w:rFonts w:eastAsia="Noto Serif CJK SC" w:cs="Lohit Devanagari" w:ascii="Carlito" w:hAnsi="Carlito"/>
+          <w:b w:val="false"/>
+          <w:bCs w:val="false"/>
+          <w:color w:val="1C1C1C"/>
+          <w:kern w:val="2"/>
+          <w:sz w:val="24"/>
+          <w:szCs w:val="24"/>
+          <w:lang w:val="en-US" w:eastAsia="zh-CN" w:bidi="hi-IN"/>
+        </w:rPr>
+        <w:t>company</w:t>
+      </w:r>
+      <w:r>
+        <w:rPr>
+          <w:rFonts w:ascii="Carlito" w:hAnsi="Carlito"/>
+          <w:b w:val="false"/>
+          <w:bCs w:val="false"/>
+          <w:color w:val="1C1C1C"/>
+          <w:sz w:val="24"/>
+          <w:szCs w:val="24"/>
+        </w:rPr>
+        <w:t xml:space="preserve"> }}</w:t>
+        <w:tab/>
+        <w:tab/>
+        <w:tab/>
+      </w:r>
+      <w:r>
+        <w:rPr>
+          <w:rFonts w:ascii="Carlito" w:hAnsi="Carlito"/>
+          <w:b/>
+          <w:bCs/>
+          <w:color w:val="1C1C1C"/>
+          <w:sz w:val="24"/>
+          <w:szCs w:val="24"/>
+        </w:rPr>
+        <w:t xml:space="preserve">{{work.start_date}} – </w:t>
+      </w:r>
+      <w:r>
+        <w:rPr>
+          <w:rFonts w:ascii="Carlito" w:hAnsi="Carlito"/>
+          <w:b/>
+          <w:bCs/>
+          <w:color w:val="1C1C1C"/>
+          <w:sz w:val="24"/>
+          <w:szCs w:val="24"/>
+        </w:rPr>
+        <w:t>{{work.end_date}}</w:t>
+      </w:r>
+    </w:p>
+    <w:p>
+      <w:pPr>
+        <w:pStyle w:val="Normal"/>
+        <w:bidi w:val="0"/>
+        <w:jc w:val="left"/>
+        <w:rPr>
+          <w:rFonts w:ascii="Carlito" w:hAnsi="Carlito"/>
+          <w:color w:val="1C1C1C"/>
+        </w:rPr>
+      </w:pPr>
+      <w:r>
+        <w:rPr/>
+      </w:r>
+    </w:p>
+    <w:p>
+      <w:pPr>
+        <w:pStyle w:val="Normal"/>
+        <w:bidi w:val="0"/>
+        <w:jc w:val="left"/>
+        <w:rPr>
+          <w:rFonts w:ascii="Carlito" w:hAnsi="Carlito"/>
+          <w:color w:val="1C1C1C"/>
+        </w:rPr>
+      </w:pPr>
+      <w:r>
+        <w:rPr>
+          <w:rFonts w:ascii="Carlito" w:hAnsi="Carlito"/>
+          <w:b w:val="false"/>
+          <w:bCs w:val="false"/>
+          <w:color w:val="1C1C1C"/>
+          <w:sz w:val="24"/>
+          <w:szCs w:val="24"/>
+        </w:rPr>
+        <w:tab/>
+        <w:t>{{work.description}}</w:t>
+      </w:r>
+    </w:p>
+    <w:p>
+      <w:pPr>
+        <w:pStyle w:val="Normal"/>
+        <w:bidi w:val="0"/>
+        <w:jc w:val="left"/>
+        <w:rPr>
+          <w:rFonts w:ascii="Carlito" w:hAnsi="Carlito"/>
+          <w:color w:val="1C1C1C"/>
+        </w:rPr>
+      </w:pPr>
+      <w:r>
+        <w:rPr>
+          <w:rFonts w:ascii="Carlito" w:hAnsi="Carlito"/>
+          <w:b w:val="false"/>
+          <w:bCs w:val="false"/>
+          <w:color w:val="1C1C1C"/>
+          <w:sz w:val="24"/>
+          <w:szCs w:val="24"/>
+        </w:rPr>
+        <w:t xml:space="preserve"> </w:t>
+      </w:r>
+      <w:r>
+        <w:rPr>
+          <w:rFonts w:ascii="Carlito" w:hAnsi="Carlito"/>
+          <w:b w:val="false"/>
+          <w:bCs w:val="false"/>
+          <w:color w:val="1C1C1C"/>
+          <w:sz w:val="24"/>
+          <w:szCs w:val="24"/>
+        </w:rPr>
+        <w:t>{% endfor %}</w:t>
       </w:r>
     </w:p>
     <w:p>
@@ -936,43 +1250,7 @@
           <w:sz w:val="24"/>
           <w:szCs w:val="24"/>
         </w:rPr>
-        <w:t xml:space="preserve">{{ DEGREE }}, </w:t>
-      </w:r>
-      <w:r>
-        <w:rPr>
-          <w:rFonts w:ascii="Carlito" w:hAnsi="Carlito"/>
-          <w:color w:val="1C1C1C"/>
-          <w:sz w:val="24"/>
-          <w:szCs w:val="24"/>
-        </w:rPr>
-        <w:t xml:space="preserve">{{ </w:t>
-      </w:r>
-      <w:r>
-        <w:rPr>
-          <w:rFonts w:ascii="Carlito" w:hAnsi="Carlito"/>
-          <w:color w:val="1C1C1C"/>
-          <w:sz w:val="24"/>
-          <w:szCs w:val="24"/>
-        </w:rPr>
-        <w:t>STUDY</w:t>
-      </w:r>
-      <w:r>
-        <w:rPr>
-          <w:rFonts w:ascii="Carlito" w:hAnsi="Carlito"/>
-          <w:color w:val="1C1C1C"/>
-          <w:sz w:val="24"/>
-          <w:szCs w:val="24"/>
-        </w:rPr>
-        <w:t xml:space="preserve"> }}, </w:t>
-      </w:r>
-      <w:r>
-        <w:rPr>
-          <w:rFonts w:ascii="Carlito" w:hAnsi="Carlito"/>
-          <w:color w:val="1C1C1C"/>
-          <w:sz w:val="24"/>
-          <w:szCs w:val="24"/>
-        </w:rPr>
-        <w:t>{{ GRAD_YEAR}}</w:t>
+        <w:t>{{ DEGREE }}, {{ STUDY }}, {{ GRAD_YEAR}}</w:t>
       </w:r>
     </w:p>
     <w:p>

</xml_diff>

<commit_message>
updated resume template features
</commit_message>
<xml_diff>
--- a/src/backend/resume_templates/functional/functional0.docx
+++ b/src/backend/resume_templates/functional/functional0.docx
@@ -240,9 +240,9 @@
                   <wp:posOffset>41910</wp:posOffset>
                 </wp:positionH>
                 <wp:positionV relativeFrom="paragraph">
-                  <wp:posOffset>112395</wp:posOffset>
+                  <wp:posOffset>113665</wp:posOffset>
                 </wp:positionV>
-                <wp:extent cx="6233795" cy="21590"/>
+                <wp:extent cx="6234430" cy="22225"/>
                 <wp:effectExtent l="0" t="0" r="0" b="0"/>
                 <wp:wrapNone/>
                 <wp:docPr id="1" name="Shape1"/>
@@ -253,7 +253,7 @@
                       <wps:spPr>
                         <a:xfrm flipV="1">
                           <a:off x="0" y="0"/>
-                          <a:ext cx="6233040" cy="17640"/>
+                          <a:ext cx="6233760" cy="18360"/>
                         </a:xfrm>
                         <a:prstGeom prst="line">
                           <a:avLst/>
@@ -279,7 +279,7 @@
           </mc:Choice>
           <mc:Fallback>
             <w:pict>
-              <v:line id="shape_0" from="3.3pt,8.85pt" to="494.05pt,10.2pt" ID="Shape1" stroked="t" style="position:absolute;flip:y">
+              <v:line id="shape_0" from="3.3pt,8.95pt" to="494.1pt,10.35pt" ID="Shape1" stroked="t" style="position:absolute;flip:y">
                 <v:stroke color="#383d3c" joinstyle="round" endcap="flat"/>
                 <v:fill o:detectmouseclick="t" on="false"/>
               </v:line>
@@ -355,7 +355,7 @@
           <w:sz w:val="32"/>
           <w:szCs w:val="32"/>
         </w:rPr>
-        <w:t>Skills Summary</w:t>
+        <w:t>Summary</w:t>
       </w:r>
     </w:p>
     <w:p>
@@ -483,9 +483,9 @@
                   <wp:posOffset>41910</wp:posOffset>
                 </wp:positionH>
                 <wp:positionV relativeFrom="paragraph">
-                  <wp:posOffset>112395</wp:posOffset>
+                  <wp:posOffset>113665</wp:posOffset>
                 </wp:positionV>
-                <wp:extent cx="6233795" cy="21590"/>
+                <wp:extent cx="6234430" cy="22225"/>
                 <wp:effectExtent l="0" t="0" r="0" b="0"/>
                 <wp:wrapNone/>
                 <wp:docPr id="2" name="Shape1_0"/>
@@ -496,7 +496,7 @@
                       <wps:spPr>
                         <a:xfrm flipV="1">
                           <a:off x="0" y="0"/>
-                          <a:ext cx="6233040" cy="17640"/>
+                          <a:ext cx="6233760" cy="18360"/>
                         </a:xfrm>
                         <a:prstGeom prst="line">
                           <a:avLst/>
@@ -522,7 +522,7 @@
           </mc:Choice>
           <mc:Fallback>
             <w:pict>
-              <v:line id="shape_0" from="3.3pt,8.85pt" to="494.05pt,10.2pt" ID="Shape1_0" stroked="t" style="position:absolute;flip:y">
+              <v:line id="shape_0" from="3.3pt,8.95pt" to="494.1pt,10.35pt" ID="Shape1_0" stroked="t" style="position:absolute;flip:y">
                 <v:stroke color="#383d3c" joinstyle="round" endcap="flat"/>
                 <v:fill o:detectmouseclick="t" on="false"/>
               </v:line>
@@ -562,30 +562,6 @@
         <w:jc w:val="left"/>
         <w:rPr>
           <w:rFonts w:ascii="Carlito" w:hAnsi="Carlito"/>
-          <w:b w:val="false"/>
-          <w:b w:val="false"/>
-          <w:bCs w:val="false"/>
-          <w:sz w:val="24"/>
-          <w:szCs w:val="24"/>
-        </w:rPr>
-      </w:pPr>
-      <w:r>
-        <w:rPr>
-          <w:rFonts w:ascii="Carlito" w:hAnsi="Carlito"/>
-          <w:b w:val="false"/>
-          <w:bCs w:val="false"/>
-          <w:sz w:val="24"/>
-          <w:szCs w:val="24"/>
-        </w:rPr>
-      </w:r>
-    </w:p>
-    <w:p>
-      <w:pPr>
-        <w:pStyle w:val="Normal"/>
-        <w:bidi w:val="0"/>
-        <w:jc w:val="left"/>
-        <w:rPr>
-          <w:rFonts w:ascii="Carlito" w:hAnsi="Carlito"/>
           <w:color w:val="111111"/>
         </w:rPr>
       </w:pPr>
@@ -598,7 +574,7 @@
           <w:sz w:val="32"/>
           <w:szCs w:val="32"/>
         </w:rPr>
-        <w:t>Professional Accomplishments</w:t>
+        <w:t>Skills</w:t>
       </w:r>
     </w:p>
     <w:p>
@@ -644,214 +620,70 @@
           <w:sz w:val="24"/>
           <w:szCs w:val="24"/>
         </w:rPr>
-        <w:t xml:space="preserve">{% for </w:t>
-      </w:r>
-      <w:r>
-        <w:rPr>
-          <w:rFonts w:ascii="Carlito" w:hAnsi="Carlito"/>
-          <w:b w:val="false"/>
-          <w:bCs w:val="false"/>
-          <w:color w:val="1C1C1C"/>
-          <w:sz w:val="24"/>
-          <w:szCs w:val="24"/>
-        </w:rPr>
-        <w:t>qa in QA</w:t>
-      </w:r>
-      <w:r>
-        <w:rPr>
-          <w:rFonts w:ascii="Carlito" w:hAnsi="Carlito"/>
-          <w:b w:val="false"/>
-          <w:bCs w:val="false"/>
-          <w:color w:val="1C1C1C"/>
-          <w:sz w:val="24"/>
-          <w:szCs w:val="24"/>
-        </w:rPr>
-        <w:t xml:space="preserve"> %} </w:t>
-      </w:r>
-    </w:p>
-    <w:p>
-      <w:pPr>
-        <w:pStyle w:val="Normal"/>
-        <w:bidi w:val="0"/>
-        <w:jc w:val="left"/>
-        <w:rPr>
-          <w:b/>
-          <w:b/>
-          <w:bCs/>
-        </w:rPr>
-      </w:pPr>
-      <w:r>
-        <w:rPr>
-          <w:rFonts w:ascii="Carlito" w:hAnsi="Carlito"/>
-          <w:b/>
-          <w:bCs/>
-          <w:color w:val="1C1C1C"/>
-          <w:sz w:val="24"/>
-          <w:szCs w:val="24"/>
-        </w:rPr>
-        <w:t xml:space="preserve">{{ </w:t>
-      </w:r>
-      <w:r>
-        <w:rPr>
-          <w:rFonts w:ascii="Carlito" w:hAnsi="Carlito"/>
-          <w:b/>
-          <w:bCs/>
-          <w:color w:val="1C1C1C"/>
-          <w:sz w:val="24"/>
-          <w:szCs w:val="24"/>
-        </w:rPr>
-        <w:t>qa.title</w:t>
-      </w:r>
-      <w:r>
-        <w:rPr>
-          <w:rFonts w:ascii="Carlito" w:hAnsi="Carlito"/>
-          <w:b/>
-          <w:bCs/>
-          <w:color w:val="1C1C1C"/>
-          <w:sz w:val="24"/>
-          <w:szCs w:val="24"/>
-        </w:rPr>
-        <w:t xml:space="preserve"> }}</w:t>
-      </w:r>
-    </w:p>
-    <w:p>
-      <w:pPr>
-        <w:pStyle w:val="Normal"/>
-        <w:bidi w:val="0"/>
-        <w:jc w:val="left"/>
-        <w:rPr>
-          <w:b/>
-          <w:b/>
-          <w:bCs/>
-        </w:rPr>
-      </w:pPr>
-      <w:r>
-        <w:rPr>
-          <w:rFonts w:ascii="Carlito" w:hAnsi="Carlito"/>
-          <w:b/>
-          <w:bCs/>
-          <w:color w:val="1C1C1C"/>
-          <w:sz w:val="24"/>
-          <w:szCs w:val="24"/>
-        </w:rPr>
-        <w:tab/>
-      </w:r>
-      <w:r>
-        <w:rPr>
-          <w:rFonts w:ascii="Carlito" w:hAnsi="Carlito"/>
-          <w:b w:val="false"/>
-          <w:bCs w:val="false"/>
-          <w:color w:val="1C1C1C"/>
-          <w:sz w:val="24"/>
-          <w:szCs w:val="24"/>
-        </w:rPr>
-        <w:t>{{qa.description}}</w:t>
-      </w:r>
-    </w:p>
-    <w:p>
-      <w:pPr>
-        <w:pStyle w:val="Normal"/>
-        <w:bidi w:val="0"/>
-        <w:jc w:val="left"/>
-        <w:rPr>
-          <w:b/>
-          <w:b/>
-          <w:bCs/>
-        </w:rPr>
-      </w:pPr>
-      <w:r>
-        <w:rPr>
-          <w:rFonts w:ascii="Carlito" w:hAnsi="Carlito"/>
-          <w:b w:val="false"/>
-          <w:bCs w:val="false"/>
-          <w:color w:val="1C1C1C"/>
-          <w:sz w:val="24"/>
-          <w:szCs w:val="24"/>
-        </w:rPr>
-        <w:t xml:space="preserve">{% </w:t>
-      </w:r>
-      <w:r>
-        <w:rPr>
-          <w:rFonts w:ascii="Carlito" w:hAnsi="Carlito"/>
-          <w:b w:val="false"/>
-          <w:bCs w:val="false"/>
-          <w:color w:val="1C1C1C"/>
-          <w:sz w:val="24"/>
-          <w:szCs w:val="24"/>
-        </w:rPr>
-        <w:t>endfor %}</w:t>
-      </w:r>
-    </w:p>
-    <w:p>
-      <w:pPr>
-        <w:pStyle w:val="Normal"/>
-        <w:bidi w:val="0"/>
-        <w:jc w:val="left"/>
-        <w:rPr>
-          <w:rFonts w:ascii="Carlito" w:hAnsi="Carlito"/>
-          <w:sz w:val="24"/>
-          <w:szCs w:val="24"/>
-        </w:rPr>
-      </w:pPr>
-      <w:r>
-        <w:rPr>
-          <w:rFonts w:ascii="Carlito" w:hAnsi="Carlito"/>
-          <w:sz w:val="24"/>
-          <w:szCs w:val="24"/>
-        </w:rPr>
-      </w:r>
-    </w:p>
-    <w:p>
-      <w:pPr>
-        <w:pStyle w:val="Normal"/>
-        <w:bidi w:val="0"/>
-        <w:jc w:val="left"/>
-        <w:rPr>
-          <w:rFonts w:ascii="Carlito" w:hAnsi="Carlito"/>
-          <w:sz w:val="24"/>
-          <w:szCs w:val="24"/>
-        </w:rPr>
-      </w:pPr>
-      <w:r>
-        <w:rPr>
-          <w:rFonts w:ascii="Carlito" w:hAnsi="Carlito"/>
-          <w:sz w:val="24"/>
-          <w:szCs w:val="24"/>
-        </w:rPr>
-      </w:r>
-    </w:p>
-    <w:p>
-      <w:pPr>
-        <w:pStyle w:val="Normal"/>
-        <w:bidi w:val="0"/>
-        <w:jc w:val="left"/>
-        <w:rPr>
-          <w:rFonts w:ascii="Carlito" w:hAnsi="Carlito"/>
-          <w:sz w:val="24"/>
-          <w:szCs w:val="24"/>
-        </w:rPr>
-      </w:pPr>
-      <w:r>
-        <w:rPr>
-          <w:rFonts w:ascii="Carlito" w:hAnsi="Carlito"/>
+        <w:t>{% set skills_list = SKILLS | join(', ') %} {{ skills_list }}</w:t>
+      </w:r>
+    </w:p>
+    <w:p>
+      <w:pPr>
+        <w:pStyle w:val="Normal"/>
+        <w:bidi w:val="0"/>
+        <w:jc w:val="left"/>
+        <w:rPr>
+          <w:rFonts w:ascii="Carlito" w:hAnsi="Carlito"/>
+          <w:b w:val="false"/>
+          <w:b w:val="false"/>
+          <w:bCs w:val="false"/>
+          <w:sz w:val="24"/>
+          <w:szCs w:val="24"/>
+        </w:rPr>
+      </w:pPr>
+      <w:r>
+        <w:rPr>
+          <w:rFonts w:ascii="Carlito" w:hAnsi="Carlito"/>
+          <w:b w:val="false"/>
+          <w:bCs w:val="false"/>
+          <w:sz w:val="24"/>
+          <w:szCs w:val="24"/>
+        </w:rPr>
+      </w:r>
+    </w:p>
+    <w:p>
+      <w:pPr>
+        <w:pStyle w:val="Normal"/>
+        <w:bidi w:val="0"/>
+        <w:jc w:val="left"/>
+        <w:rPr>
+          <w:rFonts w:ascii="Carlito" w:hAnsi="Carlito"/>
+          <w:b w:val="false"/>
+          <w:b w:val="false"/>
+          <w:bCs w:val="false"/>
+          <w:sz w:val="24"/>
+          <w:szCs w:val="24"/>
+        </w:rPr>
+      </w:pPr>
+      <w:r>
+        <w:rPr>
+          <w:rFonts w:ascii="Carlito" w:hAnsi="Carlito"/>
+          <w:b w:val="false"/>
+          <w:bCs w:val="false"/>
           <w:sz w:val="24"/>
           <w:szCs w:val="24"/>
         </w:rPr>
         <mc:AlternateContent>
           <mc:Choice Requires="wps">
             <w:drawing>
-              <wp:anchor behindDoc="0" distT="0" distB="0" distL="0" distR="0" simplePos="0" locked="0" layoutInCell="1" allowOverlap="1" relativeHeight="4">
+              <wp:anchor behindDoc="0" distT="0" distB="0" distL="0" distR="0" simplePos="0" locked="0" layoutInCell="1" allowOverlap="1" relativeHeight="5">
                 <wp:simplePos x="0" y="0"/>
                 <wp:positionH relativeFrom="column">
                   <wp:posOffset>41910</wp:posOffset>
                 </wp:positionH>
                 <wp:positionV relativeFrom="paragraph">
-                  <wp:posOffset>112395</wp:posOffset>
+                  <wp:posOffset>113665</wp:posOffset>
                 </wp:positionV>
-                <wp:extent cx="6233795" cy="21590"/>
+                <wp:extent cx="6234430" cy="22225"/>
                 <wp:effectExtent l="0" t="0" r="0" b="0"/>
                 <wp:wrapNone/>
-                <wp:docPr id="3" name="Shape1_2"/>
+                <wp:docPr id="3" name="Shape1_1"/>
                 <a:graphic xmlns:a="http://schemas.openxmlformats.org/drawingml/2006/main">
                   <a:graphicData uri="http://schemas.microsoft.com/office/word/2010/wordprocessingShape">
                     <wps:wsp>
@@ -859,7 +691,7 @@
                       <wps:spPr>
                         <a:xfrm flipV="1">
                           <a:off x="0" y="0"/>
-                          <a:ext cx="6233040" cy="17640"/>
+                          <a:ext cx="6233760" cy="18360"/>
                         </a:xfrm>
                         <a:prstGeom prst="line">
                           <a:avLst/>
@@ -885,7 +717,419 @@
           </mc:Choice>
           <mc:Fallback>
             <w:pict>
-              <v:line id="shape_0" from="3.3pt,8.85pt" to="494.05pt,10.2pt" ID="Shape1_2" stroked="t" style="position:absolute;flip:y">
+              <v:line id="shape_0" from="3.3pt,8.95pt" to="494.1pt,10.35pt" ID="Shape1_1" stroked="t" style="position:absolute;flip:y">
+                <v:stroke color="#383d3c" joinstyle="round" endcap="flat"/>
+                <v:fill o:detectmouseclick="t" on="false"/>
+              </v:line>
+            </w:pict>
+          </mc:Fallback>
+        </mc:AlternateContent>
+      </w:r>
+    </w:p>
+    <w:p>
+      <w:pPr>
+        <w:pStyle w:val="Normal"/>
+        <w:bidi w:val="0"/>
+        <w:jc w:val="left"/>
+        <w:rPr>
+          <w:rFonts w:ascii="Carlito" w:hAnsi="Carlito"/>
+          <w:b w:val="false"/>
+          <w:b w:val="false"/>
+          <w:bCs w:val="false"/>
+          <w:sz w:val="24"/>
+          <w:szCs w:val="24"/>
+        </w:rPr>
+      </w:pPr>
+      <w:r>
+        <w:rPr>
+          <w:rFonts w:ascii="Carlito" w:hAnsi="Carlito"/>
+          <w:b w:val="false"/>
+          <w:bCs w:val="false"/>
+          <w:sz w:val="24"/>
+          <w:szCs w:val="24"/>
+        </w:rPr>
+      </w:r>
+    </w:p>
+    <w:p>
+      <w:pPr>
+        <w:pStyle w:val="Normal"/>
+        <w:bidi w:val="0"/>
+        <w:jc w:val="left"/>
+        <w:rPr>
+          <w:rFonts w:ascii="Carlito" w:hAnsi="Carlito"/>
+          <w:color w:val="111111"/>
+        </w:rPr>
+      </w:pPr>
+      <w:r>
+        <w:rPr>
+          <w:rFonts w:ascii="Carlito" w:hAnsi="Carlito"/>
+          <w:b/>
+          <w:bCs/>
+          <w:color w:val="111111"/>
+          <w:sz w:val="32"/>
+          <w:szCs w:val="32"/>
+        </w:rPr>
+        <w:t>Professional Accomplishments</w:t>
+      </w:r>
+    </w:p>
+    <w:p>
+      <w:pPr>
+        <w:pStyle w:val="Normal"/>
+        <w:bidi w:val="0"/>
+        <w:jc w:val="left"/>
+        <w:rPr>
+          <w:rFonts w:ascii="Carlito" w:hAnsi="Carlito"/>
+          <w:b/>
+          <w:b/>
+          <w:bCs/>
+          <w:sz w:val="32"/>
+          <w:szCs w:val="32"/>
+        </w:rPr>
+      </w:pPr>
+      <w:r>
+        <w:rPr>
+          <w:rFonts w:ascii="Carlito" w:hAnsi="Carlito"/>
+          <w:b/>
+          <w:bCs/>
+          <w:sz w:val="32"/>
+          <w:szCs w:val="32"/>
+        </w:rPr>
+      </w:r>
+    </w:p>
+    <w:p>
+      <w:pPr>
+        <w:pStyle w:val="Normal"/>
+        <w:bidi w:val="0"/>
+        <w:jc w:val="left"/>
+        <w:rPr>
+          <w:rFonts w:ascii="Carlito" w:hAnsi="Carlito"/>
+          <w:color w:val="1C1C1C"/>
+        </w:rPr>
+      </w:pPr>
+      <w:r>
+        <w:rPr>
+          <w:rFonts w:ascii="Carlito" w:hAnsi="Carlito"/>
+          <w:b w:val="false"/>
+          <w:bCs w:val="false"/>
+          <w:color w:val="1C1C1C"/>
+          <w:sz w:val="24"/>
+          <w:szCs w:val="24"/>
+        </w:rPr>
+        <w:t xml:space="preserve">{% for </w:t>
+      </w:r>
+      <w:r>
+        <w:rPr>
+          <w:rFonts w:ascii="Carlito" w:hAnsi="Carlito"/>
+          <w:b w:val="false"/>
+          <w:bCs w:val="false"/>
+          <w:color w:val="1C1C1C"/>
+          <w:sz w:val="24"/>
+          <w:szCs w:val="24"/>
+        </w:rPr>
+        <w:t>p</w:t>
+      </w:r>
+      <w:r>
+        <w:rPr>
+          <w:rFonts w:ascii="Carlito" w:hAnsi="Carlito"/>
+          <w:b w:val="false"/>
+          <w:bCs w:val="false"/>
+          <w:color w:val="1C1C1C"/>
+          <w:sz w:val="24"/>
+          <w:szCs w:val="24"/>
+        </w:rPr>
+        <w:t xml:space="preserve">a in </w:t>
+      </w:r>
+      <w:r>
+        <w:rPr>
+          <w:rFonts w:ascii="Carlito" w:hAnsi="Carlito"/>
+          <w:b w:val="false"/>
+          <w:bCs w:val="false"/>
+          <w:color w:val="1C1C1C"/>
+          <w:sz w:val="24"/>
+          <w:szCs w:val="24"/>
+        </w:rPr>
+        <w:t>P</w:t>
+      </w:r>
+      <w:r>
+        <w:rPr>
+          <w:rFonts w:ascii="Carlito" w:hAnsi="Carlito"/>
+          <w:b w:val="false"/>
+          <w:bCs w:val="false"/>
+          <w:color w:val="1C1C1C"/>
+          <w:sz w:val="24"/>
+          <w:szCs w:val="24"/>
+        </w:rPr>
+        <w:t xml:space="preserve">A %} </w:t>
+      </w:r>
+    </w:p>
+    <w:p>
+      <w:pPr>
+        <w:pStyle w:val="Normal"/>
+        <w:bidi w:val="0"/>
+        <w:jc w:val="left"/>
+        <w:rPr>
+          <w:b/>
+          <w:b/>
+          <w:bCs/>
+        </w:rPr>
+      </w:pPr>
+      <w:r>
+        <w:rPr>
+          <w:rFonts w:ascii="Carlito" w:hAnsi="Carlito"/>
+          <w:b/>
+          <w:bCs/>
+          <w:color w:val="1C1C1C"/>
+          <w:sz w:val="24"/>
+          <w:szCs w:val="24"/>
+        </w:rPr>
+        <w:t xml:space="preserve">{{ </w:t>
+      </w:r>
+      <w:r>
+        <w:rPr>
+          <w:rFonts w:ascii="Carlito" w:hAnsi="Carlito"/>
+          <w:b/>
+          <w:bCs/>
+          <w:color w:val="1C1C1C"/>
+          <w:sz w:val="24"/>
+          <w:szCs w:val="24"/>
+        </w:rPr>
+        <w:t>p</w:t>
+      </w:r>
+      <w:r>
+        <w:rPr>
+          <w:rFonts w:ascii="Carlito" w:hAnsi="Carlito"/>
+          <w:b/>
+          <w:bCs/>
+          <w:color w:val="1C1C1C"/>
+          <w:sz w:val="24"/>
+          <w:szCs w:val="24"/>
+        </w:rPr>
+        <w:t>a.title }}</w:t>
+      </w:r>
+    </w:p>
+    <w:p>
+      <w:pPr>
+        <w:pStyle w:val="Normal"/>
+        <w:bidi w:val="0"/>
+        <w:jc w:val="left"/>
+        <w:rPr>
+          <w:b/>
+          <w:b/>
+          <w:bCs/>
+        </w:rPr>
+      </w:pPr>
+      <w:r>
+        <w:rPr>
+          <w:rFonts w:ascii="Carlito" w:hAnsi="Carlito"/>
+          <w:b/>
+          <w:bCs/>
+          <w:color w:val="1C1C1C"/>
+          <w:sz w:val="24"/>
+          <w:szCs w:val="24"/>
+        </w:rPr>
+        <w:tab/>
+      </w:r>
+      <w:r>
+        <w:rPr>
+          <w:rFonts w:ascii="Carlito" w:hAnsi="Carlito"/>
+          <w:b w:val="false"/>
+          <w:bCs w:val="false"/>
+          <w:color w:val="1C1C1C"/>
+          <w:sz w:val="24"/>
+          <w:szCs w:val="24"/>
+        </w:rPr>
+        <w:t xml:space="preserve">{% for description in </w:t>
+      </w:r>
+      <w:r>
+        <w:rPr>
+          <w:rFonts w:ascii="Carlito" w:hAnsi="Carlito"/>
+          <w:b w:val="false"/>
+          <w:bCs w:val="false"/>
+          <w:color w:val="1C1C1C"/>
+          <w:sz w:val="24"/>
+          <w:szCs w:val="24"/>
+        </w:rPr>
+        <w:t>pa</w:t>
+      </w:r>
+      <w:r>
+        <w:rPr>
+          <w:rFonts w:ascii="Carlito" w:hAnsi="Carlito"/>
+          <w:b w:val="false"/>
+          <w:bCs w:val="false"/>
+          <w:color w:val="1C1C1C"/>
+          <w:sz w:val="24"/>
+          <w:szCs w:val="24"/>
+        </w:rPr>
+        <w:t>.description %}</w:t>
+      </w:r>
+    </w:p>
+    <w:p>
+      <w:pPr>
+        <w:pStyle w:val="Normal"/>
+        <w:numPr>
+          <w:ilvl w:val="0"/>
+          <w:numId w:val="1"/>
+        </w:numPr>
+        <w:bidi w:val="0"/>
+        <w:jc w:val="left"/>
+        <w:rPr/>
+      </w:pPr>
+      <w:r>
+        <w:rPr/>
+        <w:t>{{ description }}</w:t>
+      </w:r>
+    </w:p>
+    <w:p>
+      <w:pPr>
+        <w:pStyle w:val="Normal"/>
+        <w:bidi w:val="0"/>
+        <w:jc w:val="left"/>
+        <w:rPr>
+          <w:b/>
+          <w:b/>
+          <w:bCs/>
+        </w:rPr>
+      </w:pPr>
+      <w:r>
+        <w:rPr>
+          <w:rFonts w:ascii="Carlito" w:hAnsi="Carlito"/>
+          <w:b w:val="false"/>
+          <w:bCs w:val="false"/>
+          <w:color w:val="1C1C1C"/>
+          <w:sz w:val="24"/>
+          <w:szCs w:val="24"/>
+        </w:rPr>
+        <w:tab/>
+        <w:t>{% endfor %}</w:t>
+      </w:r>
+    </w:p>
+    <w:p>
+      <w:pPr>
+        <w:pStyle w:val="Normal"/>
+        <w:bidi w:val="0"/>
+        <w:jc w:val="left"/>
+        <w:rPr>
+          <w:b/>
+          <w:b/>
+          <w:bCs/>
+        </w:rPr>
+      </w:pPr>
+      <w:r>
+        <w:rPr>
+          <w:rFonts w:ascii="Carlito" w:hAnsi="Carlito"/>
+          <w:b w:val="false"/>
+          <w:bCs w:val="false"/>
+          <w:color w:val="1C1C1C"/>
+          <w:sz w:val="24"/>
+          <w:szCs w:val="24"/>
+        </w:rPr>
+        <w:t>{% endfor %}</w:t>
+      </w:r>
+    </w:p>
+    <w:p>
+      <w:pPr>
+        <w:pStyle w:val="Normal"/>
+        <w:bidi w:val="0"/>
+        <w:jc w:val="left"/>
+        <w:rPr>
+          <w:rFonts w:ascii="Carlito" w:hAnsi="Carlito"/>
+          <w:sz w:val="24"/>
+          <w:szCs w:val="24"/>
+        </w:rPr>
+      </w:pPr>
+      <w:r>
+        <w:rPr>
+          <w:rFonts w:ascii="Carlito" w:hAnsi="Carlito"/>
+          <w:sz w:val="24"/>
+          <w:szCs w:val="24"/>
+        </w:rPr>
+      </w:r>
+    </w:p>
+    <w:p>
+      <w:pPr>
+        <w:pStyle w:val="Normal"/>
+        <w:bidi w:val="0"/>
+        <w:jc w:val="left"/>
+        <w:rPr>
+          <w:rFonts w:ascii="Carlito" w:hAnsi="Carlito"/>
+          <w:sz w:val="24"/>
+          <w:szCs w:val="24"/>
+        </w:rPr>
+      </w:pPr>
+      <w:r>
+        <w:rPr>
+          <w:rFonts w:ascii="Carlito" w:hAnsi="Carlito"/>
+          <w:sz w:val="24"/>
+          <w:szCs w:val="24"/>
+        </w:rPr>
+      </w:r>
+    </w:p>
+    <w:p>
+      <w:pPr>
+        <w:pStyle w:val="Normal"/>
+        <w:bidi w:val="0"/>
+        <w:jc w:val="left"/>
+        <w:rPr>
+          <w:rFonts w:ascii="Carlito" w:hAnsi="Carlito"/>
+          <w:sz w:val="24"/>
+          <w:szCs w:val="24"/>
+        </w:rPr>
+      </w:pPr>
+      <w:r>
+        <w:rPr>
+          <w:rFonts w:ascii="Carlito" w:hAnsi="Carlito"/>
+          <w:sz w:val="24"/>
+          <w:szCs w:val="24"/>
+        </w:rPr>
+        <mc:AlternateContent>
+          <mc:Choice Requires="wps">
+            <w:drawing>
+              <wp:anchor behindDoc="0" distT="0" distB="0" distL="0" distR="0" simplePos="0" locked="0" layoutInCell="1" allowOverlap="1" relativeHeight="4">
+                <wp:simplePos x="0" y="0"/>
+                <wp:positionH relativeFrom="column">
+                  <wp:posOffset>41910</wp:posOffset>
+                </wp:positionH>
+                <wp:positionV relativeFrom="paragraph">
+                  <wp:posOffset>113665</wp:posOffset>
+                </wp:positionV>
+                <wp:extent cx="6234430" cy="22225"/>
+                <wp:effectExtent l="0" t="0" r="0" b="0"/>
+                <wp:wrapNone/>
+                <wp:docPr id="4" name="Shape1_2"/>
+                <a:graphic xmlns:a="http://schemas.openxmlformats.org/drawingml/2006/main">
+                  <a:graphicData uri="http://schemas.microsoft.com/office/word/2010/wordprocessingShape">
+                    <wps:wsp>
+                      <wps:cNvSpPr/>
+                      <wps:spPr>
+                        <a:xfrm flipV="1">
+                          <a:off x="0" y="0"/>
+                          <a:ext cx="6233760" cy="18360"/>
+                        </a:xfrm>
+                        <a:prstGeom prst="line">
+                          <a:avLst/>
+                        </a:prstGeom>
+                        <a:ln>
+                          <a:solidFill>
+                            <a:srgbClr val="383d3c"/>
+                          </a:solidFill>
+                        </a:ln>
+                      </wps:spPr>
+                      <wps:style>
+                        <a:lnRef idx="0"/>
+                        <a:fillRef idx="0"/>
+                        <a:effectRef idx="0"/>
+                        <a:fontRef idx="minor"/>
+                      </wps:style>
+                      <wps:bodyPr/>
+                    </wps:wsp>
+                  </a:graphicData>
+                </a:graphic>
+              </wp:anchor>
+            </w:drawing>
+          </mc:Choice>
+          <mc:Fallback>
+            <w:pict>
+              <v:line id="shape_0" from="3.3pt,8.95pt" to="494.1pt,10.35pt" ID="Shape1_2" stroked="t" style="position:absolute;flip:y">
                 <v:stroke color="#383d3c" joinstyle="round" endcap="flat"/>
                 <v:fill o:detectmouseclick="t" on="false"/>
               </v:line>

</xml_diff>